<commit_message>
update seaSideDepth, foamDepth, causticsDepth
</commit_message>
<xml_diff>
--- a/PowerWater/Docs/PowerWater.docx
+++ b/PowerWater/Docs/PowerWater.docx
@@ -54,11 +54,6 @@
       <w:proofErr w:type="spellEnd"/>
     </w:p>
     <w:p>
-      <w:pPr>
-        <w:rPr>
-          <w:rFonts w:hint="eastAsia"/>
-        </w:rPr>
-      </w:pPr>
       <w:r>
         <w:rPr>
           <w:rFonts w:hint="eastAsia"/>
@@ -324,46 +319,83 @@
         <w:t>自带的plane.</w:t>
       </w:r>
     </w:p>
+    <w:p/>
+    <w:p>
+      <w:proofErr w:type="spellStart"/>
+      <w:r>
+        <w:t>A</w:t>
+      </w:r>
+      <w:r>
+        <w:rPr>
+          <w:rFonts w:hint="eastAsia"/>
+        </w:rPr>
+        <w:t>pplyGerstner</w:t>
+      </w:r>
+      <w:r>
+        <w:t>W</w:t>
+      </w:r>
+      <w:r>
+        <w:rPr>
+          <w:rFonts w:hint="eastAsia"/>
+        </w:rPr>
+        <w:t>ave</w:t>
+      </w:r>
+      <w:r>
+        <w:t>On</w:t>
+      </w:r>
+      <w:proofErr w:type="spellEnd"/>
+      <w:r>
+        <w:t xml:space="preserve"> : </w:t>
+      </w:r>
+      <w:r>
+        <w:rPr>
+          <w:rFonts w:hint="eastAsia"/>
+        </w:rPr>
+        <w:t>叠加</w:t>
+      </w:r>
+      <w:proofErr w:type="spellStart"/>
+      <w:r>
+        <w:rPr>
+          <w:rFonts w:hint="eastAsia"/>
+        </w:rPr>
+        <w:t>gerstner</w:t>
+      </w:r>
+      <w:proofErr w:type="spellEnd"/>
+      <w:r>
+        <w:rPr>
+          <w:rFonts w:hint="eastAsia"/>
+        </w:rPr>
+        <w:t>波动,默认是value波动</w:t>
+      </w:r>
+    </w:p>
+    <w:p>
+      <w:proofErr w:type="spellStart"/>
+      <w:proofErr w:type="gramStart"/>
+      <w:r>
+        <w:rPr>
+          <w:rFonts w:hint="eastAsia"/>
+        </w:rPr>
+        <w:t>WaveDir</w:t>
+      </w:r>
+      <w:proofErr w:type="spellEnd"/>
+      <w:r>
+        <w:t xml:space="preserve"> </w:t>
+      </w:r>
+      <w:r>
+        <w:rPr>
+          <w:rFonts w:hint="eastAsia"/>
+        </w:rPr>
+        <w:t>:</w:t>
+      </w:r>
+      <w:proofErr w:type="gramEnd"/>
+      <w:r>
+        <w:t xml:space="preserve"> </w:t>
+      </w:r>
+    </w:p>
     <w:p>
       <w:pPr>
-        <w:rPr>
-          <w:rFonts w:hint="eastAsia"/>
-        </w:rPr>
+        <w:ind w:firstLine="420"/>
       </w:pPr>
-    </w:p>
-    <w:p>
-      <w:proofErr w:type="spellStart"/>
-      <w:r>
-        <w:t>A</w:t>
-      </w:r>
-      <w:r>
-        <w:rPr>
-          <w:rFonts w:hint="eastAsia"/>
-        </w:rPr>
-        <w:t>pplyGerstner</w:t>
-      </w:r>
-      <w:r>
-        <w:t>W</w:t>
-      </w:r>
-      <w:r>
-        <w:rPr>
-          <w:rFonts w:hint="eastAsia"/>
-        </w:rPr>
-        <w:t>ave</w:t>
-      </w:r>
-      <w:r>
-        <w:t>On</w:t>
-      </w:r>
-      <w:proofErr w:type="spellEnd"/>
-      <w:r>
-        <w:t xml:space="preserve"> : </w:t>
-      </w:r>
-      <w:r>
-        <w:rPr>
-          <w:rFonts w:hint="eastAsia"/>
-        </w:rPr>
-        <w:t>叠加</w:t>
-      </w:r>
       <w:proofErr w:type="spellStart"/>
       <w:r>
         <w:rPr>
@@ -376,42 +408,6 @@
         <w:rPr>
           <w:rFonts w:hint="eastAsia"/>
         </w:rPr>
-        <w:t>波动,默认是value波动</w:t>
-      </w:r>
-    </w:p>
-    <w:p>
-      <w:proofErr w:type="spellStart"/>
-      <w:r>
-        <w:rPr>
-          <w:rFonts w:hint="eastAsia"/>
-        </w:rPr>
-        <w:t>WaveDir</w:t>
-      </w:r>
-      <w:proofErr w:type="spellEnd"/>
-      <w:r>
-        <w:t xml:space="preserve"> </w:t>
-      </w:r>
-      <w:r>
-        <w:rPr>
-          <w:rFonts w:hint="eastAsia"/>
-        </w:rPr>
-        <w:t>:</w:t>
-      </w:r>
-      <w:r>
-        <w:t xml:space="preserve"> </w:t>
-      </w:r>
-      <w:proofErr w:type="spellStart"/>
-      <w:r>
-        <w:rPr>
-          <w:rFonts w:hint="eastAsia"/>
-        </w:rPr>
-        <w:t>gerstner</w:t>
-      </w:r>
-      <w:proofErr w:type="spellEnd"/>
-      <w:r>
-        <w:rPr>
-          <w:rFonts w:hint="eastAsia"/>
-        </w:rPr>
         <w:t>波动方向</w:t>
       </w:r>
       <w:r>
@@ -466,6 +462,36 @@
           <w:rFonts w:hint="eastAsia"/>
         </w:rPr>
         <w:t>波长)</w:t>
+      </w:r>
+    </w:p>
+    <w:p>
+      <w:r>
+        <w:t>_</w:t>
+      </w:r>
+      <w:proofErr w:type="spellStart"/>
+      <w:proofErr w:type="gramStart"/>
+      <w:r>
+        <w:t>WaveDirNoiseScale</w:t>
+      </w:r>
+      <w:proofErr w:type="spellEnd"/>
+      <w:r>
+        <w:t xml:space="preserve"> :</w:t>
+      </w:r>
+      <w:proofErr w:type="gramEnd"/>
+      <w:r>
+        <w:t xml:space="preserve"> </w:t>
+      </w:r>
+    </w:p>
+    <w:p>
+      <w:r>
+        <w:tab/>
+        <w:t>Gerstner</w:t>
+      </w:r>
+      <w:r>
+        <w:rPr>
+          <w:rFonts w:hint="eastAsia"/>
+        </w:rPr>
+        <w:t>波动叠加随机值</w:t>
       </w:r>
     </w:p>
     <w:p>
@@ -568,9 +594,6 @@
           <w:tab w:val="left" w:pos="1030"/>
         </w:tabs>
         <w:ind w:left="1030" w:hanging="1030"/>
-        <w:rPr>
-          <w:rFonts w:hint="eastAsia"/>
-        </w:rPr>
       </w:pPr>
       <w:r>
         <w:t>_</w:t>
@@ -624,11 +647,6 @@
       </w:r>
     </w:p>
     <w:p>
-      <w:pPr>
-        <w:rPr>
-          <w:rFonts w:hint="eastAsia"/>
-        </w:rPr>
-      </w:pPr>
       <w:r>
         <w:rPr>
           <w:rFonts w:hint="eastAsia"/>
@@ -690,6 +708,7 @@
     </w:p>
     <w:p>
       <w:r>
+        <w:lastRenderedPageBreak/>
         <w:t>_</w:t>
       </w:r>
       <w:proofErr w:type="spellStart"/>
@@ -740,7 +759,6 @@
         <w:rPr>
           <w:rFonts w:hint="eastAsia"/>
         </w:rPr>
-        <w:lastRenderedPageBreak/>
         <w:t>Wave</w:t>
       </w:r>
       <w:r>
@@ -766,11 +784,6 @@
       </w:r>
     </w:p>
     <w:p>
-      <w:pPr>
-        <w:rPr>
-          <w:rFonts w:hint="eastAsia"/>
-        </w:rPr>
-      </w:pPr>
       <w:r>
         <w:rPr>
           <w:rFonts w:hint="eastAsia"/>
@@ -870,11 +883,6 @@
       </w:r>
     </w:p>
     <w:p>
-      <w:pPr>
-        <w:rPr>
-          <w:rFonts w:hint="eastAsia"/>
-        </w:rPr>
-      </w:pPr>
       <w:proofErr w:type="spellStart"/>
       <w:r>
         <w:t>P</w:t>
@@ -995,247 +1003,6 @@
           <w:rFonts w:hint="eastAsia"/>
         </w:rPr>
         <w:t>表面遮挡系统</w:t>
-      </w:r>
-    </w:p>
-    <w:p/>
-    <w:p>
-      <w:pPr>
-        <w:pStyle w:val="3"/>
-        <w:rPr>
-          <w:rFonts w:hint="eastAsia"/>
-        </w:rPr>
-      </w:pPr>
-      <w:r>
-        <w:rPr>
-          <w:rFonts w:hint="eastAsia"/>
-        </w:rPr>
-        <w:t>Depth</w:t>
-      </w:r>
-    </w:p>
-    <w:p>
-      <w:r>
-        <w:rPr>
-          <w:rFonts w:hint="eastAsia"/>
-        </w:rPr>
-        <w:t>控制</w:t>
-      </w:r>
-      <w:bookmarkStart w:id="0" w:name="_GoBack"/>
-      <w:bookmarkEnd w:id="0"/>
-      <w:r>
-        <w:rPr>
-          <w:rFonts w:hint="eastAsia"/>
-        </w:rPr>
-        <w:t>水面像素深浅颜色</w:t>
-      </w:r>
-    </w:p>
-    <w:p>
-      <w:pPr>
-        <w:rPr>
-          <w:rFonts w:hint="eastAsia"/>
-        </w:rPr>
-      </w:pPr>
-    </w:p>
-    <w:p>
-      <w:r>
-        <w:t>_Depth</w:t>
-      </w:r>
-      <w:r>
-        <w:t xml:space="preserve"> </w:t>
-      </w:r>
-      <w:r>
-        <w:rPr>
-          <w:rFonts w:hint="eastAsia"/>
-        </w:rPr>
-        <w:t>:</w:t>
-      </w:r>
-      <w:r>
-        <w:t xml:space="preserve"> </w:t>
-      </w:r>
-      <w:r>
-        <w:rPr>
-          <w:rFonts w:hint="eastAsia"/>
-        </w:rPr>
-        <w:t>水面</w:t>
-      </w:r>
-      <w:r>
-        <w:rPr>
-          <w:rFonts w:hint="eastAsia"/>
-        </w:rPr>
-        <w:t>深度比较值</w:t>
-      </w:r>
-    </w:p>
-    <w:p>
-      <w:r>
-        <w:t>_</w:t>
-      </w:r>
-      <w:proofErr w:type="spellStart"/>
-      <w:r>
-        <w:t>DepthColor</w:t>
-      </w:r>
-      <w:proofErr w:type="spellEnd"/>
-      <w:r>
-        <w:t xml:space="preserve"> </w:t>
-      </w:r>
-      <w:r>
-        <w:rPr>
-          <w:rFonts w:hint="eastAsia"/>
-        </w:rPr>
-        <w:t>:</w:t>
-      </w:r>
-      <w:r>
-        <w:t xml:space="preserve"> </w:t>
-      </w:r>
-      <w:r>
-        <w:rPr>
-          <w:rFonts w:hint="eastAsia"/>
-        </w:rPr>
-        <w:t>深水颜色</w:t>
-      </w:r>
-    </w:p>
-    <w:p>
-      <w:r>
-        <w:t>_</w:t>
-      </w:r>
-      <w:proofErr w:type="spellStart"/>
-      <w:r>
-        <w:t>ShallowColor</w:t>
-      </w:r>
-      <w:proofErr w:type="spellEnd"/>
-      <w:r>
-        <w:t xml:space="preserve"> </w:t>
-      </w:r>
-      <w:r>
-        <w:rPr>
-          <w:rFonts w:hint="eastAsia"/>
-        </w:rPr>
-        <w:t>:</w:t>
-      </w:r>
-      <w:r>
-        <w:t xml:space="preserve"> </w:t>
-      </w:r>
-      <w:r>
-        <w:rPr>
-          <w:rFonts w:hint="eastAsia"/>
-        </w:rPr>
-        <w:t>潜水颜色</w:t>
-      </w:r>
-    </w:p>
-    <w:p/>
-    <w:p>
-      <w:r>
-        <w:rPr>
-          <w:rFonts w:hint="eastAsia"/>
-        </w:rPr>
-        <w:t>最终的水面颜色公式:</w:t>
-      </w:r>
-      <w:r>
-        <w:t xml:space="preserve"> </w:t>
-      </w:r>
-      <w:r>
-        <w:rPr>
-          <w:rFonts w:hint="eastAsia"/>
-        </w:rPr>
-        <w:t>Lerp</w:t>
-      </w:r>
-      <w:r>
-        <w:rPr>
-          <w:rFonts w:hint="eastAsia"/>
-        </w:rPr>
-        <w:t>(</w:t>
-      </w:r>
-      <w:proofErr w:type="spellStart"/>
-      <w:r>
-        <w:rPr>
-          <w:rFonts w:hint="eastAsia"/>
-        </w:rPr>
-        <w:t>depthColor,shallowColor</w:t>
-      </w:r>
-      <w:proofErr w:type="spellEnd"/>
-      <w:r>
-        <w:rPr>
-          <w:rFonts w:hint="eastAsia"/>
-        </w:rPr>
-        <w:t>,</w:t>
-      </w:r>
-      <w:r>
-        <w:rPr>
-          <w:rFonts w:hint="eastAsia"/>
-        </w:rPr>
-        <w:t xml:space="preserve">水面深度 </w:t>
-      </w:r>
-      <w:r>
-        <w:t xml:space="preserve">– </w:t>
-      </w:r>
-      <w:r>
-        <w:rPr>
-          <w:rFonts w:hint="eastAsia"/>
-        </w:rPr>
-        <w:t>水底</w:t>
-      </w:r>
-      <w:r>
-        <w:rPr>
-          <w:rFonts w:hint="eastAsia"/>
-        </w:rPr>
-        <w:t xml:space="preserve">深度 </w:t>
-      </w:r>
-      <w:r>
-        <w:t xml:space="preserve">– </w:t>
-      </w:r>
-      <w:r>
-        <w:rPr>
-          <w:rFonts w:hint="eastAsia"/>
-        </w:rPr>
-        <w:t>比较值)</w:t>
-      </w:r>
-    </w:p>
-    <w:p/>
-    <w:p/>
-    <w:p>
-      <w:pPr>
-        <w:pStyle w:val="3"/>
-        <w:rPr>
-          <w:rFonts w:hint="eastAsia"/>
-        </w:rPr>
-      </w:pPr>
-      <w:r>
-        <w:rPr>
-          <w:rFonts w:hint="eastAsia"/>
-        </w:rPr>
-        <w:t>R</w:t>
-      </w:r>
-      <w:r>
-        <w:t>efraction</w:t>
-      </w:r>
-    </w:p>
-    <w:p>
-      <w:r>
-        <w:t>_</w:t>
-      </w:r>
-      <w:proofErr w:type="spellStart"/>
-      <w:r>
-        <w:t>RefractionIntensity</w:t>
-      </w:r>
-      <w:proofErr w:type="spellEnd"/>
-      <w:r>
-        <w:t xml:space="preserve"> : </w:t>
-      </w:r>
-      <w:r>
-        <w:rPr>
-          <w:rFonts w:hint="eastAsia"/>
-        </w:rPr>
-        <w:t>折射</w:t>
-      </w:r>
-      <w:r>
-        <w:rPr>
-          <w:rFonts w:hint="eastAsia"/>
-        </w:rPr>
-        <w:t>混乱</w:t>
-      </w:r>
-      <w:r>
-        <w:rPr>
-          <w:rFonts w:hint="eastAsia"/>
-        </w:rPr>
-        <w:t>度</w:t>
       </w:r>
     </w:p>
     <w:p/>
@@ -1247,10 +1014,51 @@
         <w:rPr>
           <w:rFonts w:hint="eastAsia"/>
         </w:rPr>
-        <w:t>R</w:t>
-      </w:r>
-      <w:r>
-        <w:t>eflection</w:t>
+        <w:t>Depth</w:t>
+      </w:r>
+    </w:p>
+    <w:p>
+      <w:r>
+        <w:rPr>
+          <w:rFonts w:hint="eastAsia"/>
+        </w:rPr>
+        <w:t>控制</w:t>
+      </w:r>
+      <w:r>
+        <w:rPr>
+          <w:rFonts w:hint="eastAsia"/>
+        </w:rPr>
+        <w:t>水面像素深浅颜色</w:t>
+      </w:r>
+    </w:p>
+    <w:p/>
+    <w:p>
+      <w:r>
+        <w:t>_Depth</w:t>
+      </w:r>
+      <w:r>
+        <w:t xml:space="preserve"> </w:t>
+      </w:r>
+      <w:r>
+        <w:rPr>
+          <w:rFonts w:hint="eastAsia"/>
+        </w:rPr>
+        <w:t>:</w:t>
+      </w:r>
+      <w:r>
+        <w:t xml:space="preserve"> </w:t>
+      </w:r>
+      <w:r>
+        <w:rPr>
+          <w:rFonts w:hint="eastAsia"/>
+        </w:rPr>
+        <w:t>水面</w:t>
+      </w:r>
+      <w:r>
+        <w:rPr>
+          <w:rFonts w:hint="eastAsia"/>
+        </w:rPr>
+        <w:t>深度比较值</w:t>
       </w:r>
     </w:p>
     <w:p>
@@ -1259,35 +1067,27 @@
       </w:r>
       <w:proofErr w:type="spellStart"/>
       <w:r>
-        <w:t>ReflectionCubemap</w:t>
-      </w:r>
-      <w:proofErr w:type="spellEnd"/>
-      <w:r>
-        <w:t xml:space="preserve"> </w:t>
-      </w:r>
-      <w:r>
-        <w:rPr>
-          <w:rFonts w:hint="eastAsia"/>
-        </w:rPr>
-        <w:t>:</w:t>
-      </w:r>
-      <w:r>
-        <w:t xml:space="preserve"> </w:t>
-      </w:r>
-      <w:r>
-        <w:rPr>
-          <w:rFonts w:hint="eastAsia"/>
-        </w:rPr>
-        <w:t>反射用</w:t>
-      </w:r>
-      <w:proofErr w:type="spellStart"/>
-      <w:r>
-        <w:rPr>
-          <w:rFonts w:hint="eastAsia"/>
-        </w:rPr>
-        <w:t>ibl</w:t>
-      </w:r>
-      <w:proofErr w:type="spellEnd"/>
+        <w:t>DepthColor</w:t>
+      </w:r>
+      <w:proofErr w:type="spellEnd"/>
+      <w:r>
+        <w:t xml:space="preserve"> </w:t>
+      </w:r>
+      <w:r>
+        <w:rPr>
+          <w:rFonts w:hint="eastAsia"/>
+        </w:rPr>
+        <w:t>:</w:t>
+      </w:r>
+      <w:r>
+        <w:t xml:space="preserve"> </w:t>
+      </w:r>
+      <w:r>
+        <w:rPr>
+          <w:rFonts w:hint="eastAsia"/>
+        </w:rPr>
+        <w:t>深水颜色</w:t>
+      </w:r>
     </w:p>
     <w:p>
       <w:r>
@@ -1295,64 +1095,121 @@
       </w:r>
       <w:proofErr w:type="spellStart"/>
       <w:r>
-        <w:t>ReflectDirOffset</w:t>
-      </w:r>
-      <w:proofErr w:type="spellEnd"/>
-      <w:r>
-        <w:t xml:space="preserve"> </w:t>
-      </w:r>
-      <w:r>
-        <w:rPr>
-          <w:rFonts w:hint="eastAsia"/>
-        </w:rPr>
-        <w:t>:</w:t>
-      </w:r>
-      <w:r>
-        <w:t xml:space="preserve"> </w:t>
-      </w:r>
-      <w:r>
-        <w:rPr>
-          <w:rFonts w:hint="eastAsia"/>
-        </w:rPr>
-        <w:t>反射向量偏移</w:t>
-      </w:r>
-    </w:p>
-    <w:p>
-      <w:r>
-        <w:t>_</w:t>
-      </w:r>
-      <w:proofErr w:type="spellStart"/>
-      <w:r>
-        <w:t>ReflectionIndentity</w:t>
-      </w:r>
-      <w:proofErr w:type="spellEnd"/>
-      <w:r>
-        <w:t xml:space="preserve"> </w:t>
-      </w:r>
-      <w:r>
-        <w:rPr>
-          <w:rFonts w:hint="eastAsia"/>
-        </w:rPr>
-        <w:t>:</w:t>
-      </w:r>
-      <w:r>
-        <w:t xml:space="preserve"> </w:t>
-      </w:r>
-      <w:r>
-        <w:rPr>
-          <w:rFonts w:hint="eastAsia"/>
-        </w:rPr>
-        <w:t>反射结果系数</w:t>
+        <w:t>ShallowColor</w:t>
+      </w:r>
+      <w:proofErr w:type="spellEnd"/>
+      <w:r>
+        <w:t xml:space="preserve"> </w:t>
+      </w:r>
+      <w:r>
+        <w:rPr>
+          <w:rFonts w:hint="eastAsia"/>
+        </w:rPr>
+        <w:t>:</w:t>
+      </w:r>
+      <w:r>
+        <w:t xml:space="preserve"> </w:t>
+      </w:r>
+      <w:r>
+        <w:rPr>
+          <w:rFonts w:hint="eastAsia"/>
+        </w:rPr>
+        <w:t>潜水颜色</w:t>
       </w:r>
     </w:p>
     <w:p/>
+    <w:p>
+      <w:r>
+        <w:rPr>
+          <w:rFonts w:hint="eastAsia"/>
+        </w:rPr>
+        <w:t>最终的水面颜色公式:</w:t>
+      </w:r>
+      <w:r>
+        <w:t xml:space="preserve"> </w:t>
+      </w:r>
+      <w:r>
+        <w:rPr>
+          <w:rFonts w:hint="eastAsia"/>
+        </w:rPr>
+        <w:t>Lerp</w:t>
+      </w:r>
+      <w:r>
+        <w:rPr>
+          <w:rFonts w:hint="eastAsia"/>
+        </w:rPr>
+        <w:t>(</w:t>
+      </w:r>
+      <w:proofErr w:type="spellStart"/>
+      <w:r>
+        <w:rPr>
+          <w:rFonts w:hint="eastAsia"/>
+        </w:rPr>
+        <w:t>depthColor,shallowColor</w:t>
+      </w:r>
+      <w:proofErr w:type="spellEnd"/>
+      <w:r>
+        <w:rPr>
+          <w:rFonts w:hint="eastAsia"/>
+        </w:rPr>
+        <w:t>,</w:t>
+      </w:r>
+      <w:r>
+        <w:rPr>
+          <w:rFonts w:hint="eastAsia"/>
+        </w:rPr>
+        <w:t xml:space="preserve">水面深度 </w:t>
+      </w:r>
+      <w:r>
+        <w:t xml:space="preserve">– </w:t>
+      </w:r>
+      <w:r>
+        <w:rPr>
+          <w:rFonts w:hint="eastAsia"/>
+        </w:rPr>
+        <w:t>水底</w:t>
+      </w:r>
+      <w:r>
+        <w:rPr>
+          <w:rFonts w:hint="eastAsia"/>
+        </w:rPr>
+        <w:t xml:space="preserve">深度 </w:t>
+      </w:r>
+      <w:r>
+        <w:t xml:space="preserve">– </w:t>
+      </w:r>
+      <w:r>
+        <w:rPr>
+          <w:rFonts w:hint="eastAsia"/>
+        </w:rPr>
+        <w:t>比较值)</w:t>
+      </w:r>
+    </w:p>
+    <w:p/>
+    <w:p/>
+    <w:p>
+      <w:pPr>
+        <w:pStyle w:val="1"/>
+      </w:pPr>
+      <w:r>
+        <w:rPr>
+          <w:rFonts w:hint="eastAsia"/>
+        </w:rPr>
+        <w:t>Env</w:t>
+      </w:r>
+    </w:p>
     <w:p>
       <w:pPr>
         <w:pStyle w:val="3"/>
       </w:pPr>
       <w:r>
-        <w:lastRenderedPageBreak/>
-        <w:t>Foam</w:t>
+        <w:rPr>
+          <w:rFonts w:hint="eastAsia"/>
+        </w:rPr>
+        <w:t>R</w:t>
+      </w:r>
+      <w:r>
+        <w:t>efraction</w:t>
       </w:r>
     </w:p>
     <w:p>
@@ -1361,98 +1218,29 @@
       </w:r>
       <w:proofErr w:type="spellStart"/>
       <w:r>
-        <w:t>FoamTex</w:t>
-      </w:r>
-      <w:proofErr w:type="spellEnd"/>
-      <w:r>
-        <w:t xml:space="preserve"> </w:t>
-      </w:r>
-      <w:r>
-        <w:rPr>
-          <w:rFonts w:hint="eastAsia"/>
-        </w:rPr>
-        <w:t>:</w:t>
-      </w:r>
-      <w:r>
-        <w:t xml:space="preserve"> </w:t>
-      </w:r>
-      <w:r>
-        <w:rPr>
-          <w:rFonts w:hint="eastAsia"/>
-        </w:rPr>
-        <w:t>泡沫用图</w:t>
-      </w:r>
-    </w:p>
-    <w:p>
-      <w:r>
-        <w:t>_</w:t>
-      </w:r>
-      <w:proofErr w:type="spellStart"/>
-      <w:r>
-        <w:t>FoamDepthMin</w:t>
-      </w:r>
-      <w:proofErr w:type="spellEnd"/>
-      <w:r>
-        <w:t xml:space="preserve"> </w:t>
-      </w:r>
-      <w:r>
-        <w:rPr>
-          <w:rFonts w:hint="eastAsia"/>
-        </w:rPr>
-        <w:t>:</w:t>
-      </w:r>
-      <w:r>
-        <w:t xml:space="preserve"> </w:t>
-      </w:r>
-      <w:r>
-        <w:rPr>
-          <w:rFonts w:hint="eastAsia"/>
-        </w:rPr>
-        <w:t>min与max控制泡沫边界宽窄</w:t>
-      </w:r>
-    </w:p>
-    <w:p>
-      <w:r>
-        <w:t>_</w:t>
-      </w:r>
-      <w:proofErr w:type="spellStart"/>
-      <w:r>
-        <w:t>FoamDepthM</w:t>
-      </w:r>
-      <w:r>
-        <w:rPr>
-          <w:rFonts w:hint="eastAsia"/>
-        </w:rPr>
-        <w:t>ax</w:t>
-      </w:r>
-      <w:proofErr w:type="spellEnd"/>
-    </w:p>
-    <w:p>
-      <w:r>
-        <w:t>_</w:t>
-      </w:r>
-      <w:proofErr w:type="spellStart"/>
-      <w:r>
-        <w:t>FoamSpeed</w:t>
-      </w:r>
-      <w:proofErr w:type="spellEnd"/>
-      <w:r>
-        <w:t xml:space="preserve"> </w:t>
-      </w:r>
-      <w:r>
-        <w:rPr>
-          <w:rFonts w:hint="eastAsia"/>
-        </w:rPr>
-        <w:t>:</w:t>
-      </w:r>
-      <w:r>
-        <w:t xml:space="preserve"> </w:t>
-      </w:r>
-      <w:r>
-        <w:rPr>
-          <w:rFonts w:hint="eastAsia"/>
-        </w:rPr>
-        <w:t>泡沫平移速度</w:t>
+        <w:t>RefractionIntensity</w:t>
+      </w:r>
+      <w:proofErr w:type="spellEnd"/>
+      <w:r>
+        <w:t xml:space="preserve"> : </w:t>
+      </w:r>
+      <w:r>
+        <w:rPr>
+          <w:rFonts w:hint="eastAsia"/>
+        </w:rPr>
+        <w:t>折射</w:t>
+      </w:r>
+      <w:r>
+        <w:rPr>
+          <w:rFonts w:hint="eastAsia"/>
+        </w:rPr>
+        <w:t>混乱</w:t>
+      </w:r>
+      <w:r>
+        <w:rPr>
+          <w:rFonts w:hint="eastAsia"/>
+        </w:rPr>
+        <w:t>度</w:t>
       </w:r>
     </w:p>
     <w:p/>
@@ -1461,40 +1249,14 @@
         <w:pStyle w:val="3"/>
       </w:pPr>
       <w:r>
-        <w:t>Caustics</w:t>
-      </w:r>
-      <w:r>
-        <w:t xml:space="preserve"> </w:t>
-      </w:r>
-    </w:p>
-    <w:p>
-      <w:r>
-        <w:rPr>
-          <w:rFonts w:hint="eastAsia"/>
-        </w:rPr>
-        <w:t>水底的</w:t>
-      </w:r>
-      <w:proofErr w:type="gramStart"/>
-      <w:r>
-        <w:rPr>
-          <w:rFonts w:hint="eastAsia"/>
-        </w:rPr>
-        <w:t>焦散,焦散讲采样</w:t>
-      </w:r>
-      <w:proofErr w:type="spellStart"/>
-      <w:proofErr w:type="gramEnd"/>
-      <w:r>
-        <w:rPr>
-          <w:rFonts w:hint="eastAsia"/>
-        </w:rPr>
-        <w:t>foamTex</w:t>
-      </w:r>
-      <w:proofErr w:type="spellEnd"/>
-      <w:r>
-        <w:rPr>
-          <w:rFonts w:hint="eastAsia"/>
-        </w:rPr>
-        <w:t>.</w:t>
+        <w:rPr>
+          <w:rFonts w:hint="eastAsia"/>
+        </w:rPr>
+        <w:lastRenderedPageBreak/>
+        <w:t>R</w:t>
+      </w:r>
+      <w:r>
+        <w:t>eflection</w:t>
       </w:r>
     </w:p>
     <w:p>
@@ -1503,27 +1265,35 @@
       </w:r>
       <w:proofErr w:type="spellStart"/>
       <w:r>
-        <w:t>CausticsIntensity</w:t>
-      </w:r>
-      <w:proofErr w:type="spellEnd"/>
-      <w:r>
-        <w:t xml:space="preserve"> </w:t>
-      </w:r>
-      <w:r>
-        <w:rPr>
-          <w:rFonts w:hint="eastAsia"/>
-        </w:rPr>
-        <w:t>:</w:t>
-      </w:r>
-      <w:r>
-        <w:t xml:space="preserve"> </w:t>
-      </w:r>
-      <w:r>
-        <w:rPr>
-          <w:rFonts w:hint="eastAsia"/>
-        </w:rPr>
-        <w:t>系数</w:t>
-      </w:r>
+        <w:t>ReflectionCubemap</w:t>
+      </w:r>
+      <w:proofErr w:type="spellEnd"/>
+      <w:r>
+        <w:t xml:space="preserve"> </w:t>
+      </w:r>
+      <w:r>
+        <w:rPr>
+          <w:rFonts w:hint="eastAsia"/>
+        </w:rPr>
+        <w:t>:</w:t>
+      </w:r>
+      <w:r>
+        <w:t xml:space="preserve"> </w:t>
+      </w:r>
+      <w:r>
+        <w:rPr>
+          <w:rFonts w:hint="eastAsia"/>
+        </w:rPr>
+        <w:t>反射用</w:t>
+      </w:r>
+      <w:proofErr w:type="spellStart"/>
+      <w:r>
+        <w:rPr>
+          <w:rFonts w:hint="eastAsia"/>
+        </w:rPr>
+        <w:t>ibl</w:t>
+      </w:r>
+      <w:proofErr w:type="spellEnd"/>
     </w:p>
     <w:p>
       <w:r>
@@ -1531,26 +1301,26 @@
       </w:r>
       <w:proofErr w:type="spellStart"/>
       <w:r>
-        <w:t>CausticsSpeed</w:t>
-      </w:r>
-      <w:proofErr w:type="spellEnd"/>
-      <w:r>
-        <w:t xml:space="preserve"> </w:t>
-      </w:r>
-      <w:r>
-        <w:rPr>
-          <w:rFonts w:hint="eastAsia"/>
-        </w:rPr>
-        <w:t>:</w:t>
-      </w:r>
-      <w:r>
-        <w:t xml:space="preserve"> </w:t>
-      </w:r>
-      <w:r>
-        <w:rPr>
-          <w:rFonts w:hint="eastAsia"/>
-        </w:rPr>
-        <w:t>速度</w:t>
+        <w:t>ReflectDirOffset</w:t>
+      </w:r>
+      <w:proofErr w:type="spellEnd"/>
+      <w:r>
+        <w:t xml:space="preserve"> </w:t>
+      </w:r>
+      <w:r>
+        <w:rPr>
+          <w:rFonts w:hint="eastAsia"/>
+        </w:rPr>
+        <w:t>:</w:t>
+      </w:r>
+      <w:r>
+        <w:t xml:space="preserve"> </w:t>
+      </w:r>
+      <w:r>
+        <w:rPr>
+          <w:rFonts w:hint="eastAsia"/>
+        </w:rPr>
+        <w:t>反射向量偏移</w:t>
       </w:r>
     </w:p>
     <w:p>
@@ -1559,50 +1329,475 @@
       </w:r>
       <w:proofErr w:type="spellStart"/>
       <w:r>
-        <w:t>CausticsTiling</w:t>
-      </w:r>
-      <w:proofErr w:type="spellEnd"/>
-      <w:r>
-        <w:t xml:space="preserve"> </w:t>
-      </w:r>
-      <w:r>
-        <w:rPr>
-          <w:rFonts w:hint="eastAsia"/>
-        </w:rPr>
-        <w:t>:</w:t>
-      </w:r>
-      <w:r>
-        <w:t xml:space="preserve"> </w:t>
-      </w:r>
-      <w:proofErr w:type="gramStart"/>
-      <w:r>
-        <w:rPr>
-          <w:rFonts w:hint="eastAsia"/>
-        </w:rPr>
-        <w:t>焦散</w:t>
-      </w:r>
-      <w:proofErr w:type="spellStart"/>
-      <w:proofErr w:type="gramEnd"/>
-      <w:r>
-        <w:rPr>
-          <w:rFonts w:hint="eastAsia"/>
-        </w:rPr>
-        <w:t>uv</w:t>
-      </w:r>
-      <w:proofErr w:type="spellEnd"/>
-      <w:r>
-        <w:rPr>
-          <w:rFonts w:hint="eastAsia"/>
-        </w:rPr>
-        <w:t>平铺</w:t>
+        <w:t>ReflectionIndentity</w:t>
+      </w:r>
+      <w:proofErr w:type="spellEnd"/>
+      <w:r>
+        <w:t xml:space="preserve"> </w:t>
+      </w:r>
+      <w:r>
+        <w:rPr>
+          <w:rFonts w:hint="eastAsia"/>
+        </w:rPr>
+        <w:t>:</w:t>
+      </w:r>
+      <w:r>
+        <w:t xml:space="preserve"> </w:t>
+      </w:r>
+      <w:r>
+        <w:rPr>
+          <w:rFonts w:hint="eastAsia"/>
+        </w:rPr>
+        <w:t>反射结果系数</w:t>
       </w:r>
     </w:p>
     <w:p/>
+    <w:p>
+      <w:pPr>
+        <w:pStyle w:val="1"/>
+      </w:pPr>
+      <w:proofErr w:type="spellStart"/>
+      <w:r>
+        <w:rPr>
+          <w:rFonts w:hint="eastAsia"/>
+        </w:rPr>
+        <w:t>F</w:t>
+      </w:r>
+      <w:r>
+        <w:t>oamAndCaustics</w:t>
+      </w:r>
+      <w:proofErr w:type="spellEnd"/>
+    </w:p>
+    <w:p>
+      <w:pPr>
+        <w:rPr>
+          <w:rFonts w:hint="eastAsia"/>
+        </w:rPr>
+      </w:pPr>
+      <w:bookmarkStart w:id="0" w:name="_GoBack"/>
+      <w:bookmarkEnd w:id="0"/>
+    </w:p>
+    <w:p>
+      <w:r>
+        <w:t>_</w:t>
+      </w:r>
+      <w:proofErr w:type="spellStart"/>
+      <w:r>
+        <w:t>FoamTex</w:t>
+      </w:r>
+      <w:proofErr w:type="spellEnd"/>
+      <w:r>
+        <w:t xml:space="preserve"> </w:t>
+      </w:r>
+      <w:r>
+        <w:rPr>
+          <w:rFonts w:hint="eastAsia"/>
+        </w:rPr>
+        <w:t>:</w:t>
+      </w:r>
+      <w:r>
+        <w:t xml:space="preserve"> </w:t>
+      </w:r>
+      <w:r>
+        <w:rPr>
+          <w:rFonts w:hint="eastAsia"/>
+        </w:rPr>
+        <w:t>泡沫用图</w:t>
+      </w:r>
+    </w:p>
+    <w:p>
+      <w:proofErr w:type="spellStart"/>
+      <w:r>
+        <w:rPr>
+          <w:rFonts w:hint="eastAsia"/>
+        </w:rPr>
+        <w:t>S</w:t>
+      </w:r>
+      <w:r>
+        <w:t>eaSideDepth</w:t>
+      </w:r>
+      <w:proofErr w:type="spellEnd"/>
+    </w:p>
+    <w:p>
+      <w:r>
+        <w:tab/>
+      </w:r>
+      <w:r>
+        <w:rPr>
+          <w:rFonts w:hint="eastAsia"/>
+        </w:rPr>
+        <w:t>处于水边的深度值,越靠近水边越透明</w:t>
+      </w:r>
+    </w:p>
     <w:p>
       <w:pPr>
         <w:pStyle w:val="3"/>
       </w:pPr>
       <w:r>
+        <w:t>Foam</w:t>
+      </w:r>
+    </w:p>
+    <w:p>
+      <w:r>
+        <w:t>_</w:t>
+      </w:r>
+      <w:proofErr w:type="spellStart"/>
+      <w:r>
+        <w:t>FoamDepth</w:t>
+      </w:r>
+      <w:proofErr w:type="spellEnd"/>
+      <w:r>
+        <w:t xml:space="preserve"> </w:t>
+      </w:r>
+    </w:p>
+    <w:p>
+      <w:r>
+        <w:tab/>
+        <w:t xml:space="preserve">X </w:t>
+      </w:r>
+      <w:r>
+        <w:rPr>
+          <w:rFonts w:hint="eastAsia"/>
+        </w:rPr>
+        <w:t>:</w:t>
+      </w:r>
+      <w:r>
+        <w:t xml:space="preserve"> </w:t>
+      </w:r>
+      <w:r>
+        <w:rPr>
+          <w:rFonts w:hint="eastAsia"/>
+        </w:rPr>
+        <w:t>泡沫层的深度值</w:t>
+      </w:r>
+    </w:p>
+    <w:p>
+      <w:pPr>
+        <w:ind w:firstLineChars="100" w:firstLine="210"/>
+      </w:pPr>
+      <w:r>
+        <w:rPr>
+          <w:rFonts w:hint="eastAsia"/>
+        </w:rPr>
+        <w:t>(</w:t>
+      </w:r>
+      <w:proofErr w:type="spellStart"/>
+      <w:r>
+        <w:t>Y</w:t>
+      </w:r>
+      <w:r>
+        <w:rPr>
+          <w:rFonts w:hint="eastAsia"/>
+        </w:rPr>
+        <w:t>z</w:t>
+      </w:r>
+      <w:proofErr w:type="spellEnd"/>
+      <w:r>
+        <w:rPr>
+          <w:rFonts w:hint="eastAsia"/>
+        </w:rPr>
+        <w:t>)</w:t>
+      </w:r>
+      <w:r>
+        <w:t xml:space="preserve"> </w:t>
+      </w:r>
+      <w:r>
+        <w:rPr>
+          <w:rFonts w:hint="eastAsia"/>
+        </w:rPr>
+        <w:t>:</w:t>
+      </w:r>
+      <w:r>
+        <w:t xml:space="preserve"> </w:t>
+      </w:r>
+      <w:r>
+        <w:rPr>
+          <w:rFonts w:hint="eastAsia"/>
+        </w:rPr>
+        <w:t>控制泡沫</w:t>
+      </w:r>
+      <w:r>
+        <w:rPr>
+          <w:rFonts w:hint="eastAsia"/>
+        </w:rPr>
+        <w:t>边界</w:t>
+      </w:r>
+      <w:r>
+        <w:rPr>
+          <w:rFonts w:hint="eastAsia"/>
+        </w:rPr>
+        <w:t>宽窄</w:t>
+      </w:r>
+    </w:p>
+    <w:p>
+      <w:r>
+        <w:t>_</w:t>
+      </w:r>
+      <w:proofErr w:type="spellStart"/>
+      <w:r>
+        <w:t>FoamSpeed</w:t>
+      </w:r>
+      <w:proofErr w:type="spellEnd"/>
+      <w:r>
+        <w:t xml:space="preserve"> </w:t>
+      </w:r>
+      <w:r>
+        <w:rPr>
+          <w:rFonts w:hint="eastAsia"/>
+        </w:rPr>
+        <w:t>:</w:t>
+      </w:r>
+      <w:r>
+        <w:t xml:space="preserve"> </w:t>
+      </w:r>
+      <w:r>
+        <w:rPr>
+          <w:rFonts w:hint="eastAsia"/>
+        </w:rPr>
+        <w:t>泡沫平移速度</w:t>
+      </w:r>
+    </w:p>
+    <w:p/>
+    <w:p>
+      <w:pPr>
+        <w:pStyle w:val="3"/>
+      </w:pPr>
+      <w:r>
+        <w:t>Caustics</w:t>
+      </w:r>
+      <w:r>
+        <w:t xml:space="preserve"> </w:t>
+      </w:r>
+    </w:p>
+    <w:p>
+      <w:r>
+        <w:rPr>
+          <w:rFonts w:hint="eastAsia"/>
+        </w:rPr>
+        <w:t>水底的</w:t>
+      </w:r>
+      <w:proofErr w:type="gramStart"/>
+      <w:r>
+        <w:rPr>
+          <w:rFonts w:hint="eastAsia"/>
+        </w:rPr>
+        <w:t>焦散,焦散讲采样</w:t>
+      </w:r>
+      <w:proofErr w:type="spellStart"/>
+      <w:proofErr w:type="gramEnd"/>
+      <w:r>
+        <w:rPr>
+          <w:rFonts w:hint="eastAsia"/>
+        </w:rPr>
+        <w:t>foamTex</w:t>
+      </w:r>
+      <w:proofErr w:type="spellEnd"/>
+      <w:r>
+        <w:rPr>
+          <w:rFonts w:hint="eastAsia"/>
+        </w:rPr>
+        <w:t>.</w:t>
+      </w:r>
+    </w:p>
+    <w:p>
+      <w:r>
+        <w:rPr>
+          <w:rFonts w:hint="eastAsia"/>
+        </w:rPr>
+        <w:t>_</w:t>
+      </w:r>
+      <w:proofErr w:type="spellStart"/>
+      <w:proofErr w:type="gramStart"/>
+      <w:r>
+        <w:t>C</w:t>
+      </w:r>
+      <w:r>
+        <w:rPr>
+          <w:rFonts w:hint="eastAsia"/>
+        </w:rPr>
+        <w:t>austicsDepth</w:t>
+      </w:r>
+      <w:proofErr w:type="spellEnd"/>
+      <w:r>
+        <w:t xml:space="preserve"> </w:t>
+      </w:r>
+      <w:r>
+        <w:rPr>
+          <w:rFonts w:hint="eastAsia"/>
+        </w:rPr>
+        <w:t>:</w:t>
+      </w:r>
+      <w:proofErr w:type="gramEnd"/>
+    </w:p>
+    <w:p>
+      <w:r>
+        <w:tab/>
+        <w:t xml:space="preserve">X </w:t>
+      </w:r>
+      <w:r>
+        <w:rPr>
+          <w:rFonts w:hint="eastAsia"/>
+        </w:rPr>
+        <w:t>:</w:t>
+      </w:r>
+      <w:r>
+        <w:t xml:space="preserve"> </w:t>
+      </w:r>
+      <w:proofErr w:type="gramStart"/>
+      <w:r>
+        <w:rPr>
+          <w:rFonts w:hint="eastAsia"/>
+        </w:rPr>
+        <w:t>焦散的</w:t>
+      </w:r>
+      <w:proofErr w:type="gramEnd"/>
+      <w:r>
+        <w:rPr>
+          <w:rFonts w:hint="eastAsia"/>
+        </w:rPr>
+        <w:t>深度值</w:t>
+      </w:r>
+    </w:p>
+    <w:p>
+      <w:r>
+        <w:tab/>
+      </w:r>
+      <w:proofErr w:type="spellStart"/>
+      <w:r>
+        <w:t>Y</w:t>
+      </w:r>
+      <w:r>
+        <w:rPr>
+          <w:rFonts w:hint="eastAsia"/>
+        </w:rPr>
+        <w:t>z</w:t>
+      </w:r>
+      <w:proofErr w:type="spellEnd"/>
+      <w:r>
+        <w:t xml:space="preserve"> </w:t>
+      </w:r>
+      <w:r>
+        <w:rPr>
+          <w:rFonts w:hint="eastAsia"/>
+        </w:rPr>
+        <w:t>:</w:t>
+      </w:r>
+      <w:r>
+        <w:t xml:space="preserve">  </w:t>
+      </w:r>
+      <w:r>
+        <w:rPr>
+          <w:rFonts w:hint="eastAsia"/>
+        </w:rPr>
+        <w:t>焦散边界的宽窄</w:t>
+      </w:r>
+    </w:p>
+    <w:p>
+      <w:r>
+        <w:t>_</w:t>
+      </w:r>
+      <w:proofErr w:type="spellStart"/>
+      <w:r>
+        <w:t>CausticsIntensity</w:t>
+      </w:r>
+      <w:proofErr w:type="spellEnd"/>
+      <w:r>
+        <w:t xml:space="preserve"> </w:t>
+      </w:r>
+      <w:r>
+        <w:rPr>
+          <w:rFonts w:hint="eastAsia"/>
+        </w:rPr>
+        <w:t>:</w:t>
+      </w:r>
+      <w:r>
+        <w:t xml:space="preserve"> </w:t>
+      </w:r>
+      <w:r>
+        <w:rPr>
+          <w:rFonts w:hint="eastAsia"/>
+        </w:rPr>
+        <w:t>系数</w:t>
+      </w:r>
+    </w:p>
+    <w:p>
+      <w:r>
+        <w:t>_</w:t>
+      </w:r>
+      <w:proofErr w:type="spellStart"/>
+      <w:r>
+        <w:t>CausticsSpeed</w:t>
+      </w:r>
+      <w:proofErr w:type="spellEnd"/>
+      <w:r>
+        <w:t xml:space="preserve"> </w:t>
+      </w:r>
+      <w:r>
+        <w:rPr>
+          <w:rFonts w:hint="eastAsia"/>
+        </w:rPr>
+        <w:t>:</w:t>
+      </w:r>
+      <w:r>
+        <w:t xml:space="preserve"> </w:t>
+      </w:r>
+      <w:r>
+        <w:rPr>
+          <w:rFonts w:hint="eastAsia"/>
+        </w:rPr>
+        <w:t>速度</w:t>
+      </w:r>
+    </w:p>
+    <w:p>
+      <w:r>
+        <w:t>_</w:t>
+      </w:r>
+      <w:proofErr w:type="spellStart"/>
+      <w:r>
+        <w:t>CausticsTiling</w:t>
+      </w:r>
+      <w:proofErr w:type="spellEnd"/>
+      <w:r>
+        <w:t xml:space="preserve"> </w:t>
+      </w:r>
+      <w:r>
+        <w:rPr>
+          <w:rFonts w:hint="eastAsia"/>
+        </w:rPr>
+        <w:t>:</w:t>
+      </w:r>
+      <w:r>
+        <w:t xml:space="preserve"> </w:t>
+      </w:r>
+      <w:proofErr w:type="gramStart"/>
+      <w:r>
+        <w:rPr>
+          <w:rFonts w:hint="eastAsia"/>
+        </w:rPr>
+        <w:t>焦散</w:t>
+      </w:r>
+      <w:proofErr w:type="spellStart"/>
+      <w:proofErr w:type="gramEnd"/>
+      <w:r>
+        <w:rPr>
+          <w:rFonts w:hint="eastAsia"/>
+        </w:rPr>
+        <w:t>uv</w:t>
+      </w:r>
+      <w:proofErr w:type="spellEnd"/>
+      <w:r>
+        <w:rPr>
+          <w:rFonts w:hint="eastAsia"/>
+        </w:rPr>
+        <w:t>平铺</w:t>
+      </w:r>
+    </w:p>
+    <w:p/>
+    <w:p>
+      <w:pPr>
+        <w:pStyle w:val="3"/>
+      </w:pPr>
+      <w:r>
         <w:t xml:space="preserve">Sun </w:t>
       </w:r>
       <w:proofErr w:type="gramStart"/>
@@ -1652,11 +1847,6 @@
       </w:r>
     </w:p>
     <w:p>
-      <w:pPr>
-        <w:rPr>
-          <w:rFonts w:hint="eastAsia"/>
-        </w:rPr>
-      </w:pPr>
       <w:proofErr w:type="spellStart"/>
       <w:r>
         <w:rPr>

</xml_diff>